<commit_message>
카메라, Depth Raw Stream 출력 구현
</commit_message>
<xml_diff>
--- a/meshing/MeshGenerator 설명서.docx
+++ b/meshing/MeshGenerator 설명서.docx
@@ -1279,8 +1279,6 @@
       <w:r>
         <w:t>++</w:t>
       </w:r>
-      <w:bookmarkStart w:id="0" w:name="_GoBack"/>
-      <w:bookmarkEnd w:id="0"/>
       <w:r>
         <w:rPr>
           <w:rFonts w:hint="eastAsia"/>
@@ -3306,6 +3304,21 @@
       <w:pPr>
         <w:ind w:leftChars="100" w:left="400" w:hangingChars="100" w:hanging="200"/>
       </w:pPr>
+      <w:hyperlink r:id="rId33" w:history="1">
+        <w:r>
+          <w:rPr>
+            <w:rStyle w:val="a9"/>
+          </w:rPr>
+          <w:t>https://software.intel.com/sites/default/files/Capturing_Raw_Streams.pdf</w:t>
+        </w:r>
+      </w:hyperlink>
+    </w:p>
+    <w:p>
+      <w:pPr>
+        <w:ind w:leftChars="100" w:left="400" w:hangingChars="100" w:hanging="200"/>
+      </w:pPr>
+      <w:bookmarkStart w:id="0" w:name="_GoBack"/>
+      <w:bookmarkEnd w:id="0"/>
     </w:p>
     <w:sectPr>
       <w:pgSz w:w="11906" w:h="16838"/>

</xml_diff>